<commit_message>
Added files for web site and other files included in the distributed archive (included reorganizing some files); updated test functions updated description of summary file format with new periodic file information.
git-svn-id: https://windsvn2.nrel.gov/InflowWind/trunk@6 96535b8f-fecd-4773-a067-ac893715d582
</commit_message>
<xml_diff>
--- a/Docs/FORMAT for reading a Summary File.docx
+++ b/Docs/FORMAT for reading a Summary File.docx
@@ -5,33 +5,89 @@
     <w:p>
       <w:pPr>
         <w:pStyle w:val="Title"/>
-      </w:pPr>
-      <w:r>
-        <w:t xml:space="preserve">FORMAT for reading a </w:t>
-      </w:r>
-      <w:r>
-        <w:t>s</w:t>
-      </w:r>
-      <w:r>
+        <w:rPr>
+          <w:sz w:val="36"/>
+        </w:rPr>
+      </w:pPr>
+      <w:r>
+        <w:rPr>
+          <w:sz w:val="48"/>
+        </w:rPr>
+        <w:t xml:space="preserve">FORMAT for </w:t>
+      </w:r>
+      <w:r>
+        <w:rPr>
+          <w:sz w:val="48"/>
+        </w:rPr>
+        <w:t>R</w:t>
+      </w:r>
+      <w:r>
+        <w:rPr>
+          <w:sz w:val="48"/>
+        </w:rPr>
+        <w:t xml:space="preserve">eading a </w:t>
+      </w:r>
+      <w:r>
+        <w:rPr>
+          <w:sz w:val="48"/>
+        </w:rPr>
+        <w:t>S</w:t>
+      </w:r>
+      <w:r>
+        <w:rPr>
+          <w:sz w:val="48"/>
+        </w:rPr>
         <w:t xml:space="preserve">ummary </w:t>
       </w:r>
       <w:r>
-        <w:t>f</w:t>
-      </w:r>
-      <w:r>
+        <w:rPr>
+          <w:sz w:val="48"/>
+        </w:rPr>
+        <w:t>F</w:t>
+      </w:r>
+      <w:r>
+        <w:rPr>
+          <w:sz w:val="48"/>
+        </w:rPr>
         <w:t>ile (.sum)</w:t>
       </w:r>
       <w:r>
-        <w:t xml:space="preserve"> in AeroDyn</w:t>
-      </w:r>
-      <w:r>
-        <w:t xml:space="preserve">, </w:t>
-      </w:r>
-      <w:r>
-        <w:t xml:space="preserve">for </w:t>
-      </w:r>
-      <w:r>
-        <w:t>use with Bladed-Style FF binary files</w:t>
+        <w:rPr>
+          <w:sz w:val="48"/>
+        </w:rPr>
+        <w:t xml:space="preserve"> in </w:t>
+      </w:r>
+      <w:proofErr w:type="spellStart"/>
+      <w:r>
+        <w:rPr>
+          <w:sz w:val="48"/>
+        </w:rPr>
+        <w:t>InflowWind</w:t>
+      </w:r>
+      <w:proofErr w:type="spellEnd"/>
+      <w:r>
+        <w:rPr>
+          <w:sz w:val="48"/>
+        </w:rPr>
+        <w:br/>
+      </w:r>
+      <w:r>
+        <w:rPr>
+          <w:sz w:val="36"/>
+        </w:rPr>
+        <w:t>use</w:t>
+      </w:r>
+      <w:r>
+        <w:rPr>
+          <w:sz w:val="36"/>
+        </w:rPr>
+        <w:t>d</w:t>
+      </w:r>
+      <w:r>
+        <w:rPr>
+          <w:sz w:val="36"/>
+        </w:rPr>
+        <w:t xml:space="preserve"> with Bladed-Style FF binary files</w:t>
       </w:r>
     </w:p>
     <w:p>
@@ -63,7 +119,27 @@
         <w:pStyle w:val="NoSpacing"/>
       </w:pPr>
       <w:r>
-        <w:t xml:space="preserve">The file name must end in “.sum” and have the same root name as the binary file.  The words in </w:t>
+        <w:t xml:space="preserve">The file name must end in “.sum” and have the same root name as the binary </w:t>
+      </w:r>
+      <w:r>
+        <w:t xml:space="preserve">FF </w:t>
+      </w:r>
+      <w:r>
+        <w:t>file</w:t>
+      </w:r>
+      <w:r>
+        <w:t xml:space="preserve"> (which should have a “.</w:t>
+      </w:r>
+      <w:proofErr w:type="spellStart"/>
+      <w:r>
+        <w:t>wnd</w:t>
+      </w:r>
+      <w:proofErr w:type="spellEnd"/>
+      <w:r>
+        <w:t>” extension)</w:t>
+      </w:r>
+      <w:r>
+        <w:t xml:space="preserve">. The words in </w:t>
       </w:r>
       <w:r>
         <w:rPr>
@@ -84,7 +160,13 @@
         <w:t xml:space="preserve"> font</w:t>
       </w:r>
       <w:r>
-        <w:t xml:space="preserve"> are required (AeroDyn looks for those key words), and they must appear in the order listed below.  There may be other lines</w:t>
+        <w:t xml:space="preserve"> are required </w:t>
+      </w:r>
+      <w:r>
+        <w:t xml:space="preserve">unless otherwise specified </w:t>
+      </w:r>
+      <w:r>
+        <w:t>(AeroDyn looks for those key words), and they must appear in the order listed below.  There may be other lines</w:t>
       </w:r>
       <w:r>
         <w:t xml:space="preserve"> mixed in the file, with the exception that the 3 lines following UBAR </w:t>
@@ -109,7 +191,16 @@
         <w:pStyle w:val="NoSpacing"/>
       </w:pPr>
       <w:r>
-        <w:t>The file should look like this:</w:t>
+        <w:t xml:space="preserve">The file should look like </w:t>
+      </w:r>
+      <w:r>
+        <w:t xml:space="preserve">the text </w:t>
+      </w:r>
+      <w:r>
+        <w:t>contained in the box below</w:t>
+      </w:r>
+      <w:r>
+        <w:t>:</w:t>
       </w:r>
     </w:p>
     <w:p>
@@ -125,6 +216,12 @@
     <w:p>
       <w:pPr>
         <w:pStyle w:val="NoSpacing"/>
+        <w:pBdr>
+          <w:top w:val="single" w:sz="4" w:space="1" w:color="auto"/>
+          <w:left w:val="single" w:sz="4" w:space="4" w:color="auto"/>
+          <w:bottom w:val="single" w:sz="4" w:space="1" w:color="auto"/>
+          <w:right w:val="single" w:sz="4" w:space="4" w:color="auto"/>
+        </w:pBdr>
       </w:pPr>
       <w:r>
         <w:t>T/F</w:t>
@@ -142,6 +239,12 @@
     <w:p>
       <w:pPr>
         <w:pStyle w:val="NoSpacing"/>
+        <w:pBdr>
+          <w:top w:val="single" w:sz="4" w:space="1" w:color="auto"/>
+          <w:left w:val="single" w:sz="4" w:space="4" w:color="auto"/>
+          <w:bottom w:val="single" w:sz="4" w:space="1" w:color="auto"/>
+          <w:right w:val="single" w:sz="4" w:space="4" w:color="auto"/>
+        </w:pBdr>
       </w:pPr>
       <w:r>
         <w:t>NUM</w:t>
@@ -159,11 +262,23 @@
     <w:p>
       <w:pPr>
         <w:pStyle w:val="NoSpacing"/>
-      </w:pPr>
-    </w:p>
-    <w:p>
-      <w:pPr>
-        <w:pStyle w:val="NoSpacing"/>
+        <w:pBdr>
+          <w:top w:val="single" w:sz="4" w:space="1" w:color="auto"/>
+          <w:left w:val="single" w:sz="4" w:space="4" w:color="auto"/>
+          <w:bottom w:val="single" w:sz="4" w:space="1" w:color="auto"/>
+          <w:right w:val="single" w:sz="4" w:space="4" w:color="auto"/>
+        </w:pBdr>
+      </w:pPr>
+    </w:p>
+    <w:p>
+      <w:pPr>
+        <w:pStyle w:val="NoSpacing"/>
+        <w:pBdr>
+          <w:top w:val="single" w:sz="4" w:space="1" w:color="auto"/>
+          <w:left w:val="single" w:sz="4" w:space="4" w:color="auto"/>
+          <w:bottom w:val="single" w:sz="4" w:space="1" w:color="auto"/>
+          <w:right w:val="single" w:sz="4" w:space="4" w:color="auto"/>
+        </w:pBdr>
       </w:pPr>
       <w:r>
         <w:t>NUM</w:t>
@@ -191,13 +306,26 @@
     <w:p>
       <w:pPr>
         <w:pStyle w:val="NoSpacing"/>
+        <w:pBdr>
+          <w:top w:val="single" w:sz="4" w:space="1" w:color="auto"/>
+          <w:left w:val="single" w:sz="4" w:space="4" w:color="auto"/>
+          <w:bottom w:val="single" w:sz="4" w:space="1" w:color="auto"/>
+          <w:right w:val="single" w:sz="4" w:space="4" w:color="auto"/>
+        </w:pBdr>
       </w:pPr>
       <w:r>
         <w:t>NUM</w:t>
       </w:r>
       <w:r>
         <w:tab/>
-        <w:t>TI(u)</w:t>
+      </w:r>
+      <w:proofErr w:type="gramStart"/>
+      <w:r>
+        <w:t>TI(</w:t>
+      </w:r>
+      <w:proofErr w:type="gramEnd"/>
+      <w:r>
+        <w:t>u)</w:t>
       </w:r>
       <w:r>
         <w:tab/>
@@ -239,13 +367,26 @@
     <w:p>
       <w:pPr>
         <w:pStyle w:val="NoSpacing"/>
+        <w:pBdr>
+          <w:top w:val="single" w:sz="4" w:space="1" w:color="auto"/>
+          <w:left w:val="single" w:sz="4" w:space="4" w:color="auto"/>
+          <w:bottom w:val="single" w:sz="4" w:space="1" w:color="auto"/>
+          <w:right w:val="single" w:sz="4" w:space="4" w:color="auto"/>
+        </w:pBdr>
       </w:pPr>
       <w:r>
         <w:t>NUM</w:t>
       </w:r>
       <w:r>
         <w:tab/>
-        <w:t>TI(v)</w:t>
+      </w:r>
+      <w:proofErr w:type="gramStart"/>
+      <w:r>
+        <w:t>TI(</w:t>
+      </w:r>
+      <w:proofErr w:type="gramEnd"/>
+      <w:r>
+        <w:t>v)</w:t>
       </w:r>
       <w:r>
         <w:tab/>
@@ -281,13 +422,26 @@
     <w:p>
       <w:pPr>
         <w:pStyle w:val="NoSpacing"/>
+        <w:pBdr>
+          <w:top w:val="single" w:sz="4" w:space="1" w:color="auto"/>
+          <w:left w:val="single" w:sz="4" w:space="4" w:color="auto"/>
+          <w:bottom w:val="single" w:sz="4" w:space="1" w:color="auto"/>
+          <w:right w:val="single" w:sz="4" w:space="4" w:color="auto"/>
+        </w:pBdr>
       </w:pPr>
       <w:r>
         <w:t>NUM</w:t>
       </w:r>
       <w:r>
         <w:tab/>
-        <w:t>TI(w)</w:t>
+      </w:r>
+      <w:proofErr w:type="gramStart"/>
+      <w:r>
+        <w:t>TI(</w:t>
+      </w:r>
+      <w:proofErr w:type="gramEnd"/>
+      <w:r>
+        <w:t>w)</w:t>
       </w:r>
       <w:r>
         <w:tab/>
@@ -323,11 +477,23 @@
     <w:p>
       <w:pPr>
         <w:pStyle w:val="NoSpacing"/>
-      </w:pPr>
-    </w:p>
-    <w:p>
-      <w:pPr>
-        <w:pStyle w:val="NoSpacing"/>
+        <w:pBdr>
+          <w:top w:val="single" w:sz="4" w:space="1" w:color="auto"/>
+          <w:left w:val="single" w:sz="4" w:space="4" w:color="auto"/>
+          <w:bottom w:val="single" w:sz="4" w:space="1" w:color="auto"/>
+          <w:right w:val="single" w:sz="4" w:space="4" w:color="auto"/>
+        </w:pBdr>
+      </w:pPr>
+    </w:p>
+    <w:p>
+      <w:pPr>
+        <w:pStyle w:val="NoSpacing"/>
+        <w:pBdr>
+          <w:top w:val="single" w:sz="4" w:space="1" w:color="auto"/>
+          <w:left w:val="single" w:sz="4" w:space="4" w:color="auto"/>
+          <w:bottom w:val="single" w:sz="4" w:space="1" w:color="auto"/>
+          <w:right w:val="single" w:sz="4" w:space="4" w:color="auto"/>
+        </w:pBdr>
       </w:pPr>
       <w:r>
         <w:t>NUM</w:t>
@@ -353,6 +519,29 @@
       </w:r>
       <w:r>
         <w:t>)</w:t>
+      </w:r>
+    </w:p>
+    <w:p>
+      <w:pPr>
+        <w:pStyle w:val="NoSpacing"/>
+        <w:pBdr>
+          <w:top w:val="single" w:sz="4" w:space="1" w:color="auto"/>
+          <w:left w:val="single" w:sz="4" w:space="4" w:color="auto"/>
+          <w:bottom w:val="single" w:sz="4" w:space="1" w:color="auto"/>
+          <w:right w:val="single" w:sz="4" w:space="4" w:color="auto"/>
+        </w:pBdr>
+      </w:pPr>
+      <w:r>
+        <w:rPr>
+          <w:rStyle w:val="RequiredText"/>
+        </w:rPr>
+        <w:t xml:space="preserve">PERIODIC </w:t>
+      </w:r>
+      <w:r>
+        <w:t>(optional</w:t>
+      </w:r>
+      <w:r>
+        <w:t>; if this string exists, the file will be interpolated as if it is periodic in time)</w:t>
       </w:r>
     </w:p>
     <w:p>
@@ -394,8 +583,13 @@
       <w:pPr>
         <w:pStyle w:val="NoSpacing"/>
       </w:pPr>
-      <w:r>
-        <w:t>UBar and the TI values are used for normalizing the binary data (</w:t>
+      <w:proofErr w:type="spellStart"/>
+      <w:r>
+        <w:t>UBar</w:t>
+      </w:r>
+      <w:proofErr w:type="spellEnd"/>
+      <w:r>
+        <w:t xml:space="preserve"> and the TI values are used for normalizing the binary data (</w:t>
       </w:r>
       <w:r>
         <w:t xml:space="preserve">the TI need not be </w:t>
@@ -410,7 +604,15 @@
         <w:t>turbulence intensities</w:t>
       </w:r>
       <w:r>
-        <w:t>; UBar must be within 0.1 m/s of the mean FF wind speed contained in the binary file</w:t>
+        <w:t xml:space="preserve">; </w:t>
+      </w:r>
+      <w:proofErr w:type="spellStart"/>
+      <w:r>
+        <w:t>UBar</w:t>
+      </w:r>
+      <w:proofErr w:type="spellEnd"/>
+      <w:r>
+        <w:t xml:space="preserve"> must be within 0.1 m/s of the mean FF wind speed contained in the binary file</w:t>
       </w:r>
       <w:r>
         <w:t>)</w:t>
@@ -428,14 +630,52 @@
       <w:r>
         <w:t xml:space="preserve">Height Offset—calculated by </w:t>
       </w:r>
+      <w:proofErr w:type="spellStart"/>
       <w:r>
         <w:rPr>
           <w:rFonts w:ascii="Courier New" w:hAnsi="Courier New" w:cs="Courier New"/>
           <w:sz w:val="20"/>
           <w:szCs w:val="20"/>
         </w:rPr>
-        <w:t>HeightOffset = HH - GridBase – FFZHWid</w:t>
-      </w:r>
+        <w:t>HeightOffset</w:t>
+      </w:r>
+      <w:proofErr w:type="spellEnd"/>
+      <w:r>
+        <w:rPr>
+          <w:rFonts w:ascii="Courier New" w:hAnsi="Courier New" w:cs="Courier New"/>
+          <w:sz w:val="20"/>
+          <w:szCs w:val="20"/>
+        </w:rPr>
+        <w:t xml:space="preserve"> = HH - </w:t>
+      </w:r>
+      <w:proofErr w:type="spellStart"/>
+      <w:r>
+        <w:rPr>
+          <w:rFonts w:ascii="Courier New" w:hAnsi="Courier New" w:cs="Courier New"/>
+          <w:sz w:val="20"/>
+          <w:szCs w:val="20"/>
+        </w:rPr>
+        <w:t>GridBase</w:t>
+      </w:r>
+      <w:proofErr w:type="spellEnd"/>
+      <w:r>
+        <w:rPr>
+          <w:rFonts w:ascii="Courier New" w:hAnsi="Courier New" w:cs="Courier New"/>
+          <w:sz w:val="20"/>
+          <w:szCs w:val="20"/>
+        </w:rPr>
+        <w:t xml:space="preserve"> – </w:t>
+      </w:r>
+      <w:proofErr w:type="spellStart"/>
+      <w:r>
+        <w:rPr>
+          <w:rFonts w:ascii="Courier New" w:hAnsi="Courier New" w:cs="Courier New"/>
+          <w:sz w:val="20"/>
+          <w:szCs w:val="20"/>
+        </w:rPr>
+        <w:t>FFZHWid</w:t>
+      </w:r>
+      <w:proofErr w:type="spellEnd"/>
       <w:r>
         <w:t>—is used to allow grids that are not centered vertically on the turbine hub-height</w:t>
       </w:r>
@@ -447,11 +687,62 @@
       <w:pPr>
         <w:pStyle w:val="NoSpacing"/>
       </w:pPr>
+    </w:p>
+    <w:p>
+      <w:pPr>
+        <w:pStyle w:val="NoSpacing"/>
+      </w:pPr>
+      <w:r>
+        <w:t xml:space="preserve">Periodic is used to allow the wind file to be periodic in time when </w:t>
+      </w:r>
+      <w:r>
+        <w:t xml:space="preserve">it is </w:t>
+      </w:r>
+      <w:r>
+        <w:t xml:space="preserve">interpolated in </w:t>
+      </w:r>
+      <w:proofErr w:type="spellStart"/>
+      <w:r>
+        <w:t>InflowWind</w:t>
+      </w:r>
+      <w:proofErr w:type="spellEnd"/>
+      <w:r>
+        <w:t>. This option should be used only if the wind file contain</w:t>
+      </w:r>
+      <w:r>
+        <w:t>s</w:t>
+      </w:r>
+      <w:r>
+        <w:t xml:space="preserve"> a full period.</w:t>
+      </w:r>
+      <w:r>
+        <w:t xml:space="preserve"> </w:t>
+      </w:r>
+      <w:r>
+        <w:t xml:space="preserve">The first grid in </w:t>
+      </w:r>
+      <w:r>
+        <w:t>p</w:t>
+      </w:r>
+      <w:r>
+        <w:t xml:space="preserve">eriodic files </w:t>
+      </w:r>
+      <w:r>
+        <w:t>is located at X=0 m; the first grid in non-periodic files is located at X=</w:t>
+      </w:r>
+      <w:proofErr w:type="spellStart"/>
+      <w:r>
+        <w:t>GridWidth</w:t>
+      </w:r>
+      <w:proofErr w:type="spellEnd"/>
+      <w:r>
+        <w:t>/2 m.</w:t>
+      </w:r>
     </w:p>
     <w:sectPr>
       <w:footerReference w:type="default" r:id="rId6"/>
       <w:pgSz w:w="15840" w:h="12240" w:orient="landscape"/>
-      <w:pgMar w:top="1440" w:right="1440" w:bottom="1440" w:left="1440" w:header="720" w:footer="720" w:gutter="0"/>
+      <w:pgMar w:top="1080" w:right="1296" w:bottom="1080" w:left="1296" w:header="720" w:footer="720" w:gutter="0"/>
       <w:cols w:space="720"/>
       <w:docGrid w:linePitch="360"/>
     </w:sectPr>
@@ -491,13 +782,11 @@
       <w:pStyle w:val="Footer"/>
     </w:pPr>
     <w:r>
-      <w:t>B. Jonkman, NREL/NWTC, March 2010</w:t>
+      <w:t xml:space="preserve">B. Jonkman, NREL/NWTC, </w:t>
     </w:r>
-  </w:p>
-  <w:p>
-    <w:pPr>
-      <w:pStyle w:val="Footer"/>
-    </w:pPr>
+    <w:r>
+      <w:t>August 2012</w:t>
+    </w:r>
   </w:p>
 </w:ftr>
 </file>

</xml_diff>